<commit_message>
add trpp-pr3 and fix akms-pr2
</commit_message>
<xml_diff>
--- a/akms/pr2/СамойловММ_ПР2_ИНБО-08-22.docx
+++ b/akms/pr2/СамойловММ_ПР2_ИНБО-08-22.docx
@@ -49,7 +49,7 @@
                 <w14:ligatures w14:val="none"/>
               </w:rPr>
               <w:drawing>
-                <wp:inline distT="0" distB="0" distL="0" distR="0" wp14:anchorId="4EA3DB36" wp14:editId="2DB19B0B">
+                <wp:inline distT="0" distB="0" distL="0" distR="0" wp14:anchorId="4EA3DB36" wp14:editId="1C334E20">
                   <wp:extent cx="1066800" cy="1066800"/>
                   <wp:effectExtent l="0" t="0" r="0" b="0"/>
                   <wp:docPr id="298370851" name="Рисунок 3"/>
@@ -3626,10 +3626,10 @@
           <w:szCs w:val="28"/>
         </w:rPr>
         <w:drawing>
-          <wp:inline distT="0" distB="0" distL="0" distR="0" wp14:anchorId="3E43B74C" wp14:editId="2564F902">
+          <wp:inline distT="0" distB="0" distL="0" distR="0" wp14:anchorId="0EB03AC0" wp14:editId="2748500A">
             <wp:extent cx="5940425" cy="4826000"/>
             <wp:effectExtent l="0" t="0" r="3175" b="0"/>
-            <wp:docPr id="1162985272" name="Picture 1"/>
+            <wp:docPr id="1570985528" name="Picture 1"/>
             <wp:cNvGraphicFramePr>
               <a:graphicFrameLocks xmlns:a="http://schemas.openxmlformats.org/drawingml/2006/main" noChangeAspect="1"/>
             </wp:cNvGraphicFramePr>
@@ -3637,7 +3637,7 @@
               <a:graphicData uri="http://schemas.openxmlformats.org/drawingml/2006/picture">
                 <pic:pic xmlns:pic="http://schemas.openxmlformats.org/drawingml/2006/picture">
                   <pic:nvPicPr>
-                    <pic:cNvPr id="1162985272" name="Picture 1162985272"/>
+                    <pic:cNvPr id="1570985528" name="Picture 1570985528"/>
                     <pic:cNvPicPr/>
                   </pic:nvPicPr>
                   <pic:blipFill>

</xml_diff>